<commit_message>
Update ORDER AND CASHIER MANAGEMENT SYSTEM.docx
</commit_message>
<xml_diff>
--- a/DOCUMENTATION/ORDER AND CASHIER MANAGEMENT SYSTEM.docx
+++ b/DOCUMENTATION/ORDER AND CASHIER MANAGEMENT SYSTEM.docx
@@ -551,6 +551,7 @@
     <w:p>
       <w:pPr>
         <w:numPr>
+          <w:ilvl w:val="0"/>
           <w:numId w:val="0"/>
         </w:numPr>
         <w:jc w:val="both"/>
@@ -777,6 +778,7 @@
         <w:keepLines w:val="0"/>
         <w:widowControl/>
         <w:numPr>
+          <w:ilvl w:val="0"/>
           <w:numId w:val="0"/>
         </w:numPr>
         <w:suppressLineNumbers w:val="0"/>
@@ -849,6 +851,7 @@
         <w:keepLines w:val="0"/>
         <w:widowControl/>
         <w:numPr>
+          <w:ilvl w:val="0"/>
           <w:numId w:val="0"/>
         </w:numPr>
         <w:suppressLineNumbers w:val="0"/>
@@ -870,6 +873,7 @@
         <w:keepLines w:val="0"/>
         <w:widowControl/>
         <w:numPr>
+          <w:ilvl w:val="0"/>
           <w:numId w:val="0"/>
         </w:numPr>
         <w:suppressLineNumbers w:val="0"/>
@@ -891,6 +895,7 @@
         <w:keepLines w:val="0"/>
         <w:widowControl/>
         <w:numPr>
+          <w:ilvl w:val="0"/>
           <w:numId w:val="0"/>
         </w:numPr>
         <w:suppressLineNumbers w:val="0"/>
@@ -912,6 +917,7 @@
         <w:keepLines w:val="0"/>
         <w:widowControl/>
         <w:numPr>
+          <w:ilvl w:val="0"/>
           <w:numId w:val="0"/>
         </w:numPr>
         <w:suppressLineNumbers w:val="0"/>
@@ -933,6 +939,7 @@
         <w:keepLines w:val="0"/>
         <w:widowControl/>
         <w:numPr>
+          <w:ilvl w:val="0"/>
           <w:numId w:val="0"/>
         </w:numPr>
         <w:suppressLineNumbers w:val="0"/>
@@ -954,6 +961,7 @@
         <w:keepLines w:val="0"/>
         <w:widowControl/>
         <w:numPr>
+          <w:ilvl w:val="0"/>
           <w:numId w:val="0"/>
         </w:numPr>
         <w:suppressLineNumbers w:val="0"/>
@@ -1008,6 +1016,7 @@
         <w:keepLines w:val="0"/>
         <w:widowControl/>
         <w:numPr>
+          <w:ilvl w:val="0"/>
           <w:numId w:val="0"/>
         </w:numPr>
         <w:suppressLineNumbers w:val="0"/>
@@ -1083,6 +1092,16 @@
           <w:lang w:val="en-US"/>
         </w:rPr>
         <w:tab/>
+      </w:r>
+      <w:r>
+        <w:rPr>
+          <w:rFonts w:hint="default" w:ascii="Arial" w:hAnsi="Arial" w:cs="Arial"/>
+          <w:b/>
+          <w:bCs/>
+          <w:sz w:val="28"/>
+          <w:szCs w:val="28"/>
+          <w:lang w:val="en-US"/>
+        </w:rPr>
         <w:t>Authentication System</w:t>
       </w:r>
     </w:p>
@@ -1092,6 +1111,7 @@
         <w:keepLines w:val="0"/>
         <w:widowControl/>
         <w:numPr>
+          <w:ilvl w:val="0"/>
           <w:numId w:val="0"/>
         </w:numPr>
         <w:suppressLineNumbers w:val="0"/>
@@ -1113,6 +1133,7 @@
         <w:keepLines w:val="0"/>
         <w:widowControl/>
         <w:numPr>
+          <w:ilvl w:val="0"/>
           <w:numId w:val="0"/>
         </w:numPr>
         <w:suppressLineNumbers w:val="0"/>
@@ -1134,6 +1155,7 @@
         <w:keepLines w:val="0"/>
         <w:widowControl/>
         <w:numPr>
+          <w:ilvl w:val="0"/>
           <w:numId w:val="0"/>
         </w:numPr>
         <w:suppressLineNumbers w:val="0"/>
@@ -1155,6 +1177,7 @@
         <w:keepLines w:val="0"/>
         <w:widowControl/>
         <w:numPr>
+          <w:ilvl w:val="0"/>
           <w:numId w:val="0"/>
         </w:numPr>
         <w:suppressLineNumbers w:val="0"/>
@@ -1459,7 +1482,9 @@
         </w:tblBorders>
         <w:tblLayout w:type="autofit"/>
         <w:tblCellMar>
+          <w:top w:w="0" w:type="dxa"/>
           <w:left w:w="108" w:type="dxa"/>
+          <w:bottom w:w="0" w:type="dxa"/>
           <w:right w:w="108" w:type="dxa"/>
         </w:tblCellMar>
       </w:tblPr>
@@ -1478,7 +1503,9 @@
             <w:insideV w:val="single" w:color="auto" w:sz="4" w:space="0"/>
           </w:tblBorders>
           <w:tblCellMar>
+            <w:top w:w="0" w:type="dxa"/>
             <w:left w:w="108" w:type="dxa"/>
+            <w:bottom w:w="0" w:type="dxa"/>
             <w:right w:w="108" w:type="dxa"/>
           </w:tblCellMar>
         </w:tblPrEx>
@@ -1558,7 +1585,9 @@
             <w:insideV w:val="single" w:color="auto" w:sz="4" w:space="0"/>
           </w:tblBorders>
           <w:tblCellMar>
+            <w:top w:w="0" w:type="dxa"/>
             <w:left w:w="108" w:type="dxa"/>
+            <w:bottom w:w="0" w:type="dxa"/>
             <w:right w:w="108" w:type="dxa"/>
           </w:tblCellMar>
         </w:tblPrEx>
@@ -1636,7 +1665,9 @@
             <w:insideV w:val="single" w:color="auto" w:sz="4" w:space="0"/>
           </w:tblBorders>
           <w:tblCellMar>
+            <w:top w:w="0" w:type="dxa"/>
             <w:left w:w="108" w:type="dxa"/>
+            <w:bottom w:w="0" w:type="dxa"/>
             <w:right w:w="108" w:type="dxa"/>
           </w:tblCellMar>
         </w:tblPrEx>
@@ -1714,7 +1745,9 @@
             <w:insideV w:val="single" w:color="auto" w:sz="4" w:space="0"/>
           </w:tblBorders>
           <w:tblCellMar>
+            <w:top w:w="0" w:type="dxa"/>
             <w:left w:w="108" w:type="dxa"/>
+            <w:bottom w:w="0" w:type="dxa"/>
             <w:right w:w="108" w:type="dxa"/>
           </w:tblCellMar>
         </w:tblPrEx>
@@ -1792,7 +1825,9 @@
             <w:insideV w:val="single" w:color="auto" w:sz="4" w:space="0"/>
           </w:tblBorders>
           <w:tblCellMar>
+            <w:top w:w="0" w:type="dxa"/>
             <w:left w:w="108" w:type="dxa"/>
+            <w:bottom w:w="0" w:type="dxa"/>
             <w:right w:w="108" w:type="dxa"/>
           </w:tblCellMar>
         </w:tblPrEx>
@@ -1914,8 +1949,6 @@
         </w:rPr>
         <w:t>Conclusion</w:t>
       </w:r>
-      <w:bookmarkStart w:id="0" w:name="_GoBack"/>
-      <w:bookmarkEnd w:id="0"/>
     </w:p>
     <w:p>
       <w:pPr>
@@ -1924,6 +1957,7 @@
         <w:keepLines w:val="0"/>
         <w:widowControl/>
         <w:numPr>
+          <w:ilvl w:val="0"/>
           <w:numId w:val="0"/>
         </w:numPr>
         <w:suppressLineNumbers w:val="0"/>
@@ -1940,16 +1974,21 @@
           <w:sz w:val="24"/>
           <w:szCs w:val="24"/>
         </w:rPr>
-        <w:t xml:space="preserve"> </w:t>
-      </w:r>
-      <w:r>
-        <w:rPr>
-          <w:rFonts w:hint="default" w:ascii="Arial" w:hAnsi="Arial" w:cs="Arial"/>
+        <w:t xml:space="preserve"> The system successfully implements authentication and session management, ensuring secure login and role-based access. Future enhancements may include session expiration handling and multi-factor authentication for added security.</w:t>
+      </w:r>
+    </w:p>
+    <w:p>
+      <w:pPr>
+        <w:jc w:val="both"/>
+        <w:rPr>
+          <w:rFonts w:hint="default" w:ascii="Arial" w:hAnsi="Arial" w:cs="Arial"/>
+          <w:b/>
+          <w:bCs/>
           <w:sz w:val="24"/>
           <w:szCs w:val="24"/>
-        </w:rPr>
-        <w:t>The system successfully implements authentication and session management, ensuring secure login and role-based access. Future enhancements may include session expiration handling and multi-factor authentication for added security.</w:t>
-      </w:r>
+          <w:lang w:val="en-US"/>
+        </w:rPr>
+      </w:pPr>
     </w:p>
     <w:p>
       <w:pPr>
@@ -1960,6 +1999,52 @@
           <w:bCs/>
           <w:sz w:val="24"/>
           <w:szCs w:val="24"/>
+          <w:lang w:val="en-US"/>
+        </w:rPr>
+      </w:pPr>
+    </w:p>
+    <w:p>
+      <w:pPr>
+        <w:numPr>
+          <w:ilvl w:val="0"/>
+          <w:numId w:val="1"/>
+        </w:numPr>
+        <w:ind w:left="0" w:leftChars="0" w:firstLine="0" w:firstLineChars="0"/>
+        <w:jc w:val="both"/>
+        <w:rPr>
+          <w:rFonts w:hint="default" w:ascii="Arial" w:hAnsi="Arial" w:cs="Arial"/>
+          <w:b/>
+          <w:bCs/>
+          <w:sz w:val="28"/>
+          <w:szCs w:val="28"/>
+          <w:lang w:val="en-US"/>
+        </w:rPr>
+      </w:pPr>
+      <w:r>
+        <w:rPr>
+          <w:rFonts w:hint="default" w:ascii="Arial" w:hAnsi="Arial" w:cs="Arial"/>
+          <w:b/>
+          <w:bCs/>
+          <w:sz w:val="28"/>
+          <w:szCs w:val="28"/>
+          <w:lang w:val="en-US"/>
+        </w:rPr>
+        <w:t xml:space="preserve">Screenshots </w:t>
+      </w:r>
+    </w:p>
+    <w:p>
+      <w:pPr>
+        <w:numPr>
+          <w:numId w:val="0"/>
+        </w:numPr>
+        <w:spacing w:after="160" w:line="259" w:lineRule="auto"/>
+        <w:jc w:val="both"/>
+        <w:rPr>
+          <w:rFonts w:hint="default" w:ascii="Arial" w:hAnsi="Arial" w:cs="Arial"/>
+          <w:b/>
+          <w:bCs/>
+          <w:sz w:val="28"/>
+          <w:szCs w:val="28"/>
           <w:lang w:val="en-US"/>
         </w:rPr>
         <w:sectPr>
@@ -1969,6 +2054,110 @@
           <w:docGrid w:linePitch="360" w:charSpace="0"/>
         </w:sectPr>
       </w:pPr>
+      <w:r>
+        <w:drawing>
+          <wp:anchor distT="0" distB="0" distL="114300" distR="114300" simplePos="0" relativeHeight="251663360" behindDoc="0" locked="0" layoutInCell="1" allowOverlap="1">
+            <wp:simplePos x="0" y="0"/>
+            <wp:positionH relativeFrom="column">
+              <wp:posOffset>-397510</wp:posOffset>
+            </wp:positionH>
+            <wp:positionV relativeFrom="paragraph">
+              <wp:posOffset>113030</wp:posOffset>
+            </wp:positionV>
+            <wp:extent cx="3275965" cy="3241040"/>
+            <wp:effectExtent l="0" t="0" r="635" b="10160"/>
+            <wp:wrapNone/>
+            <wp:docPr id="5" name="Picture 1"/>
+            <wp:cNvGraphicFramePr>
+              <a:graphicFrameLocks xmlns:a="http://schemas.openxmlformats.org/drawingml/2006/main" noChangeAspect="1"/>
+            </wp:cNvGraphicFramePr>
+            <a:graphic xmlns:a="http://schemas.openxmlformats.org/drawingml/2006/main">
+              <a:graphicData uri="http://schemas.openxmlformats.org/drawingml/2006/picture">
+                <pic:pic xmlns:pic="http://schemas.openxmlformats.org/drawingml/2006/picture">
+                  <pic:nvPicPr>
+                    <pic:cNvPr id="5" name="Picture 1"/>
+                    <pic:cNvPicPr>
+                      <a:picLocks noChangeAspect="1"/>
+                    </pic:cNvPicPr>
+                  </pic:nvPicPr>
+                  <pic:blipFill>
+                    <a:blip r:embed="rId10"/>
+                    <a:stretch>
+                      <a:fillRect/>
+                    </a:stretch>
+                  </pic:blipFill>
+                  <pic:spPr>
+                    <a:xfrm>
+                      <a:off x="0" y="0"/>
+                      <a:ext cx="3275965" cy="3241040"/>
+                    </a:xfrm>
+                    <a:prstGeom prst="rect">
+                      <a:avLst/>
+                    </a:prstGeom>
+                    <a:noFill/>
+                    <a:ln>
+                      <a:noFill/>
+                    </a:ln>
+                  </pic:spPr>
+                </pic:pic>
+              </a:graphicData>
+            </a:graphic>
+          </wp:anchor>
+        </w:drawing>
+      </w:r>
+      <w:bookmarkStart w:id="0" w:name="_GoBack"/>
+      <w:bookmarkEnd w:id="0"/>
+      <w:r>
+        <w:drawing>
+          <wp:anchor distT="0" distB="0" distL="114300" distR="114300" simplePos="0" relativeHeight="251664384" behindDoc="0" locked="0" layoutInCell="1" allowOverlap="1">
+            <wp:simplePos x="0" y="0"/>
+            <wp:positionH relativeFrom="column">
+              <wp:posOffset>2556510</wp:posOffset>
+            </wp:positionH>
+            <wp:positionV relativeFrom="paragraph">
+              <wp:posOffset>-288290</wp:posOffset>
+            </wp:positionV>
+            <wp:extent cx="3123565" cy="3077845"/>
+            <wp:effectExtent l="0" t="0" r="635" b="8255"/>
+            <wp:wrapNone/>
+            <wp:docPr id="6" name="Picture 2"/>
+            <wp:cNvGraphicFramePr>
+              <a:graphicFrameLocks xmlns:a="http://schemas.openxmlformats.org/drawingml/2006/main" noChangeAspect="1"/>
+            </wp:cNvGraphicFramePr>
+            <a:graphic xmlns:a="http://schemas.openxmlformats.org/drawingml/2006/main">
+              <a:graphicData uri="http://schemas.openxmlformats.org/drawingml/2006/picture">
+                <pic:pic xmlns:pic="http://schemas.openxmlformats.org/drawingml/2006/picture">
+                  <pic:nvPicPr>
+                    <pic:cNvPr id="6" name="Picture 2"/>
+                    <pic:cNvPicPr>
+                      <a:picLocks noChangeAspect="1"/>
+                    </pic:cNvPicPr>
+                  </pic:nvPicPr>
+                  <pic:blipFill>
+                    <a:blip r:embed="rId11"/>
+                    <a:stretch>
+                      <a:fillRect/>
+                    </a:stretch>
+                  </pic:blipFill>
+                  <pic:spPr>
+                    <a:xfrm>
+                      <a:off x="0" y="0"/>
+                      <a:ext cx="3123565" cy="3077845"/>
+                    </a:xfrm>
+                    <a:prstGeom prst="rect">
+                      <a:avLst/>
+                    </a:prstGeom>
+                    <a:noFill/>
+                    <a:ln>
+                      <a:noFill/>
+                    </a:ln>
+                  </pic:spPr>
+                </pic:pic>
+              </a:graphicData>
+            </a:graphic>
+          </wp:anchor>
+        </w:drawing>
+      </w:r>
     </w:p>
     <w:p>
       <w:pPr>
@@ -2592,6 +2781,7 @@
       <w:jc w:val="left"/>
     </w:pPr>
     <w:rPr>
+      <w:rFonts w:ascii="Times New Roman" w:hAnsi="Times New Roman" w:eastAsia="SimSun" w:cs="Times New Roman"/>
       <w:kern w:val="0"/>
       <w:sz w:val="24"/>
       <w:szCs w:val="24"/>

</xml_diff>